<commit_message>
Completed what is eth, added ethAccounts
</commit_message>
<xml_diff>
--- a/What Is Ethereum/Lesson 3.docx
+++ b/What Is Ethereum/Lesson 3.docx
@@ -380,14 +380,6 @@
         </w:rPr>
         <w:t xml:space="preserve"> </w:t>
       </w:r>
-    </w:p>
-    <w:p>
-      <w:pPr>
-        <w:rPr>
-          <w:sz w:val="32"/>
-          <w:szCs w:val="32"/>
-        </w:rPr>
-      </w:pPr>
     </w:p>
     <w:p>
       <w:pPr>

</xml_diff>